<commit_message>
ultima version del laboratorio 5 de APO2
</commit_message>
<xml_diff>
--- a/Tabla de trazabilidad/Tabla de trazabilidad.docx
+++ b/Tabla de trazabilidad/Tabla de trazabilidad.docx
@@ -3,20 +3,7 @@
 <w:document xmlns:wpc="http://schemas.microsoft.com/office/word/2010/wordprocessingCanvas" xmlns:mc="http://schemas.openxmlformats.org/markup-compatibility/2006" xmlns:o="urn:schemas-microsoft-com:office:office" xmlns:r="http://schemas.openxmlformats.org/officeDocument/2006/relationships" xmlns:m="http://schemas.openxmlformats.org/officeDocument/2006/math" xmlns:v="urn:schemas-microsoft-com:vml" xmlns:wp14="http://schemas.microsoft.com/office/word/2010/wordprocessingDrawing" xmlns:wp="http://schemas.openxmlformats.org/drawingml/2006/wordprocessingDrawing" xmlns:w10="urn:schemas-microsoft-com:office:word" xmlns:w="http://schemas.openxmlformats.org/wordprocessingml/2006/main" xmlns:w14="http://schemas.microsoft.com/office/word/2010/wordml" xmlns:w15="http://schemas.microsoft.com/office/word/2012/wordml" xmlns:wpg="http://schemas.microsoft.com/office/word/2010/wordprocessingGroup" xmlns:wpi="http://schemas.microsoft.com/office/word/2010/wordprocessingInk" xmlns:wne="http://schemas.microsoft.com/office/word/2006/wordml" xmlns:wps="http://schemas.microsoft.com/office/word/2010/wordprocessingShape" mc:Ignorable="w14 w15 wp14">
   <w:body>
     <w:p>
-      <w:pPr>
-        <w:jc w:val="center"/>
-        <w:rPr>
-          <w:b/>
-          <w:sz w:val="32"/>
-          <w:u w:val="single"/>
-        </w:rPr>
-      </w:pPr>
       <w:r>
-        <w:rPr>
-          <w:b/>
-          <w:sz w:val="32"/>
-          <w:u w:val="single"/>
-        </w:rPr>
         <w:t>Tabla de trazabilidad</w:t>
       </w:r>
     </w:p>
@@ -156,62 +143,132 @@
                 <w:sz w:val="24"/>
                 <w:szCs w:val="24"/>
               </w:rPr>
-              <w:t>CrearFlights</w:t>
-            </w:r>
-            <w:proofErr w:type="spellEnd"/>
-            <w:r>
-              <w:rPr>
-                <w:sz w:val="24"/>
-                <w:szCs w:val="24"/>
-              </w:rPr>
-              <w:t>()</w:t>
-            </w:r>
-          </w:p>
-          <w:p>
-            <w:pPr>
-              <w:jc w:val="center"/>
-              <w:cnfStyle w:val="000000100000" w:firstRow="0" w:lastRow="0" w:firstColumn="0" w:lastColumn="0" w:oddVBand="0" w:evenVBand="0" w:oddHBand="1" w:evenHBand="0" w:firstRowFirstColumn="0" w:firstRowLastColumn="0" w:lastRowFirstColumn="0" w:lastRowLastColumn="0"/>
-              <w:rPr>
-                <w:sz w:val="24"/>
-                <w:szCs w:val="24"/>
-              </w:rPr>
-            </w:pPr>
-            <w:proofErr w:type="spellStart"/>
-            <w:r>
-              <w:rPr>
-                <w:sz w:val="24"/>
-                <w:szCs w:val="24"/>
-              </w:rPr>
-              <w:t>CreateFlights</w:t>
-            </w:r>
-            <w:proofErr w:type="spellEnd"/>
-            <w:r>
-              <w:rPr>
-                <w:sz w:val="24"/>
-                <w:szCs w:val="24"/>
-              </w:rPr>
-              <w:t>()</w:t>
-            </w:r>
-          </w:p>
-          <w:p>
-            <w:pPr>
-              <w:jc w:val="center"/>
-              <w:cnfStyle w:val="000000100000" w:firstRow="0" w:lastRow="0" w:firstColumn="0" w:lastColumn="0" w:oddVBand="0" w:evenVBand="0" w:oddHBand="1" w:evenHBand="0" w:firstRowFirstColumn="0" w:firstRowLastColumn="0" w:lastRowFirstColumn="0" w:lastRowLastColumn="0"/>
-              <w:rPr>
-                <w:sz w:val="24"/>
-                <w:szCs w:val="24"/>
-              </w:rPr>
-            </w:pPr>
-          </w:p>
-          <w:p>
-            <w:pPr>
-              <w:jc w:val="center"/>
-              <w:cnfStyle w:val="000000100000" w:firstRow="0" w:lastRow="0" w:firstColumn="0" w:lastColumn="0" w:oddVBand="0" w:evenVBand="0" w:oddHBand="1" w:evenHBand="0" w:firstRowFirstColumn="0" w:firstRowLastColumn="0" w:lastRowFirstColumn="0" w:lastRowLastColumn="0"/>
-              <w:rPr>
-                <w:sz w:val="24"/>
-                <w:szCs w:val="24"/>
-              </w:rPr>
-            </w:pPr>
+              <w:t>Create</w:t>
+            </w:r>
+            <w:proofErr w:type="spellEnd"/>
+            <w:r>
+              <w:rPr>
+                <w:sz w:val="24"/>
+                <w:szCs w:val="24"/>
+              </w:rPr>
+              <w:t>()</w:t>
+            </w:r>
+          </w:p>
+          <w:p>
+            <w:pPr>
+              <w:jc w:val="center"/>
+              <w:cnfStyle w:val="000000100000" w:firstRow="0" w:lastRow="0" w:firstColumn="0" w:lastColumn="0" w:oddVBand="0" w:evenVBand="0" w:oddHBand="1" w:evenHBand="0" w:firstRowFirstColumn="0" w:firstRowLastColumn="0" w:lastRowFirstColumn="0" w:lastRowLastColumn="0"/>
+              <w:rPr>
+                <w:sz w:val="24"/>
+                <w:szCs w:val="24"/>
+              </w:rPr>
+            </w:pPr>
+            <w:proofErr w:type="spellStart"/>
+            <w:r>
+              <w:rPr>
+                <w:sz w:val="24"/>
+                <w:szCs w:val="24"/>
+              </w:rPr>
+              <w:t>Create</w:t>
+            </w:r>
+            <w:r>
+              <w:rPr>
+                <w:sz w:val="24"/>
+                <w:szCs w:val="24"/>
+              </w:rPr>
+              <w:t>All</w:t>
+            </w:r>
+            <w:r>
+              <w:rPr>
+                <w:sz w:val="24"/>
+                <w:szCs w:val="24"/>
+              </w:rPr>
+              <w:t>Flights</w:t>
+            </w:r>
+            <w:proofErr w:type="spellEnd"/>
+            <w:r>
+              <w:rPr>
+                <w:sz w:val="24"/>
+                <w:szCs w:val="24"/>
+              </w:rPr>
+              <w:t>()</w:t>
+            </w:r>
+          </w:p>
+          <w:p>
+            <w:pPr>
+              <w:jc w:val="center"/>
+              <w:cnfStyle w:val="000000100000" w:firstRow="0" w:lastRow="0" w:firstColumn="0" w:lastColumn="0" w:oddVBand="0" w:evenVBand="0" w:oddHBand="1" w:evenHBand="0" w:firstRowFirstColumn="0" w:firstRowLastColumn="0" w:lastRowFirstColumn="0" w:lastRowLastColumn="0"/>
+              <w:rPr>
+                <w:sz w:val="24"/>
+                <w:szCs w:val="24"/>
+              </w:rPr>
+            </w:pPr>
+            <w:proofErr w:type="spellStart"/>
+            <w:r>
+              <w:rPr>
+                <w:sz w:val="24"/>
+                <w:szCs w:val="24"/>
+              </w:rPr>
+              <w:t>addFlights</w:t>
+            </w:r>
+            <w:proofErr w:type="spellEnd"/>
+            <w:r>
+              <w:rPr>
+                <w:sz w:val="24"/>
+                <w:szCs w:val="24"/>
+              </w:rPr>
+              <w:t>()</w:t>
+            </w:r>
+          </w:p>
+          <w:p>
+            <w:pPr>
+              <w:jc w:val="center"/>
+              <w:cnfStyle w:val="000000100000" w:firstRow="0" w:lastRow="0" w:firstColumn="0" w:lastColumn="0" w:oddVBand="0" w:evenVBand="0" w:oddHBand="1" w:evenHBand="0" w:firstRowFirstColumn="0" w:firstRowLastColumn="0" w:lastRowFirstColumn="0" w:lastRowLastColumn="0"/>
+              <w:rPr>
+                <w:sz w:val="24"/>
+                <w:szCs w:val="24"/>
+              </w:rPr>
+            </w:pPr>
+            <w:proofErr w:type="spellStart"/>
+            <w:r>
+              <w:rPr>
+                <w:sz w:val="24"/>
+                <w:szCs w:val="24"/>
+              </w:rPr>
+              <w:t>Crear</w:t>
+            </w:r>
+            <w:r>
+              <w:rPr>
+                <w:sz w:val="24"/>
+                <w:szCs w:val="24"/>
+              </w:rPr>
+              <w:t>Flights</w:t>
+            </w:r>
+            <w:proofErr w:type="spellEnd"/>
+            <w:r>
+              <w:rPr>
+                <w:sz w:val="24"/>
+                <w:szCs w:val="24"/>
+              </w:rPr>
+              <w:t>()</w:t>
+            </w:r>
+          </w:p>
+          <w:p>
+            <w:pPr>
+              <w:jc w:val="center"/>
+              <w:cnfStyle w:val="000000100000" w:firstRow="0" w:lastRow="0" w:firstColumn="0" w:lastColumn="0" w:oddVBand="0" w:evenVBand="0" w:oddHBand="1" w:evenHBand="0" w:firstRowFirstColumn="0" w:firstRowLastColumn="0" w:lastRowFirstColumn="0" w:lastRowLastColumn="0"/>
+              <w:rPr>
+                <w:sz w:val="24"/>
+                <w:szCs w:val="24"/>
+              </w:rPr>
+            </w:pPr>
+            <w:r>
+              <w:rPr>
+                <w:sz w:val="24"/>
+                <w:szCs w:val="24"/>
+              </w:rPr>
+              <w:t>Data()</w:t>
+            </w:r>
           </w:p>
         </w:tc>
         <w:tc>
@@ -301,13 +358,15 @@
               <w:rPr>
                 <w:sz w:val="24"/>
                 <w:szCs w:val="24"/>
-              </w:rPr>
-            </w:pPr>
-            <w:proofErr w:type="spellStart"/>
-            <w:r>
-              <w:rPr>
-                <w:sz w:val="24"/>
-                <w:szCs w:val="24"/>
+                <w:lang w:val="en-US"/>
+              </w:rPr>
+            </w:pPr>
+            <w:proofErr w:type="spellStart"/>
+            <w:r>
+              <w:rPr>
+                <w:sz w:val="24"/>
+                <w:szCs w:val="24"/>
+                <w:lang w:val="en-US"/>
               </w:rPr>
               <w:t>CrearFlights</w:t>
             </w:r>
@@ -316,6 +375,7 @@
               <w:rPr>
                 <w:sz w:val="24"/>
                 <w:szCs w:val="24"/>
+                <w:lang w:val="en-US"/>
               </w:rPr>
               <w:t>()</w:t>
             </w:r>
@@ -327,23 +387,92 @@
               <w:rPr>
                 <w:sz w:val="24"/>
                 <w:szCs w:val="24"/>
-              </w:rPr>
-            </w:pPr>
-            <w:proofErr w:type="spellStart"/>
-            <w:r>
-              <w:rPr>
-                <w:sz w:val="24"/>
-                <w:szCs w:val="24"/>
-              </w:rPr>
-              <w:t>CreateFlights</w:t>
-            </w:r>
-            <w:proofErr w:type="spellEnd"/>
-            <w:r>
-              <w:rPr>
-                <w:sz w:val="24"/>
-                <w:szCs w:val="24"/>
-              </w:rPr>
-              <w:t>()</w:t>
+                <w:lang w:val="en-US"/>
+              </w:rPr>
+            </w:pPr>
+            <w:r>
+              <w:rPr>
+                <w:sz w:val="24"/>
+                <w:szCs w:val="24"/>
+                <w:lang w:val="en-US"/>
+              </w:rPr>
+              <w:t>Create()</w:t>
+            </w:r>
+          </w:p>
+          <w:p>
+            <w:pPr>
+              <w:jc w:val="center"/>
+              <w:cnfStyle w:val="000000000000" w:firstRow="0" w:lastRow="0" w:firstColumn="0" w:lastColumn="0" w:oddVBand="0" w:evenVBand="0" w:oddHBand="0" w:evenHBand="0" w:firstRowFirstColumn="0" w:firstRowLastColumn="0" w:lastRowFirstColumn="0" w:lastRowLastColumn="0"/>
+              <w:rPr>
+                <w:sz w:val="24"/>
+                <w:szCs w:val="24"/>
+                <w:lang w:val="en-US"/>
+              </w:rPr>
+            </w:pPr>
+            <w:proofErr w:type="spellStart"/>
+            <w:r>
+              <w:rPr>
+                <w:sz w:val="24"/>
+                <w:szCs w:val="24"/>
+                <w:lang w:val="en-US"/>
+              </w:rPr>
+              <w:t>CreateAllFlights</w:t>
+            </w:r>
+            <w:proofErr w:type="spellEnd"/>
+            <w:r>
+              <w:rPr>
+                <w:sz w:val="24"/>
+                <w:szCs w:val="24"/>
+                <w:lang w:val="en-US"/>
+              </w:rPr>
+              <w:t>()</w:t>
+            </w:r>
+          </w:p>
+          <w:p>
+            <w:pPr>
+              <w:jc w:val="center"/>
+              <w:cnfStyle w:val="000000000000" w:firstRow="0" w:lastRow="0" w:firstColumn="0" w:lastColumn="0" w:oddVBand="0" w:evenVBand="0" w:oddHBand="0" w:evenHBand="0" w:firstRowFirstColumn="0" w:firstRowLastColumn="0" w:lastRowFirstColumn="0" w:lastRowLastColumn="0"/>
+              <w:rPr>
+                <w:sz w:val="24"/>
+                <w:szCs w:val="24"/>
+                <w:lang w:val="en-US"/>
+              </w:rPr>
+            </w:pPr>
+            <w:proofErr w:type="spellStart"/>
+            <w:r>
+              <w:rPr>
+                <w:sz w:val="24"/>
+                <w:szCs w:val="24"/>
+                <w:lang w:val="en-US"/>
+              </w:rPr>
+              <w:t>addFlights</w:t>
+            </w:r>
+            <w:proofErr w:type="spellEnd"/>
+            <w:r>
+              <w:rPr>
+                <w:sz w:val="24"/>
+                <w:szCs w:val="24"/>
+                <w:lang w:val="en-US"/>
+              </w:rPr>
+              <w:t>()</w:t>
+            </w:r>
+          </w:p>
+          <w:p>
+            <w:pPr>
+              <w:jc w:val="center"/>
+              <w:cnfStyle w:val="000000000000" w:firstRow="0" w:lastRow="0" w:firstColumn="0" w:lastColumn="0" w:oddVBand="0" w:evenVBand="0" w:oddHBand="0" w:evenHBand="0" w:firstRowFirstColumn="0" w:firstRowLastColumn="0" w:lastRowFirstColumn="0" w:lastRowLastColumn="0"/>
+              <w:rPr>
+                <w:sz w:val="24"/>
+                <w:szCs w:val="24"/>
+                <w:lang w:val="en-US"/>
+              </w:rPr>
+            </w:pPr>
+            <w:r>
+              <w:rPr>
+                <w:sz w:val="24"/>
+                <w:szCs w:val="24"/>
+              </w:rPr>
+              <w:t>Data()</w:t>
             </w:r>
           </w:p>
         </w:tc>
@@ -1380,16 +1509,17 @@
               </w:rPr>
               <w:t xml:space="preserve"> si la cantidad de vuelos sobrepasa la cantidad </w:t>
             </w:r>
-            <w:proofErr w:type="spellStart"/>
             <w:r>
               <w:rPr>
                 <w:sz w:val="24"/>
                 <w:szCs w:val="24"/>
                 <w:lang w:val="es-ES"/>
               </w:rPr>
-              <w:t>maxima</w:t>
-            </w:r>
-            <w:proofErr w:type="spellEnd"/>
+              <w:lastRenderedPageBreak/>
+              <w:t>máxima</w:t>
+            </w:r>
+            <w:bookmarkStart w:id="0" w:name="_GoBack"/>
+            <w:bookmarkEnd w:id="0"/>
             <w:r>
               <w:rPr>
                 <w:sz w:val="24"/>
@@ -1421,6 +1551,7 @@
                 <w:szCs w:val="24"/>
                 <w:lang w:val="es-ES"/>
               </w:rPr>
+              <w:lastRenderedPageBreak/>
               <w:t>NextPage</w:t>
             </w:r>
             <w:proofErr w:type="spellEnd"/>
@@ -1485,8 +1616,6 @@
               </w:rPr>
               <w:t>AirController</w:t>
             </w:r>
-            <w:bookmarkStart w:id="0" w:name="_GoBack"/>
-            <w:bookmarkEnd w:id="0"/>
           </w:p>
         </w:tc>
       </w:tr>

</xml_diff>